<commit_message>
Actualización del hiperbinculo para gestor grafico 1
</commit_message>
<xml_diff>
--- a/Gestión del proyecto Evaluación del desempeño.docx
+++ b/Gestión del proyecto Evaluación del desempeño.docx
@@ -1827,8 +1827,13 @@
           </w:tcPr>
           <w:p>
             <w:r>
-              <w:t>Miguel Gallardo</w:t>
-            </w:r>
+              <w:t xml:space="preserve">Miguel </w:t>
+            </w:r>
+            <w:proofErr w:type="spellStart"/>
+            <w:r>
+              <w:t>Gallardo</w:t>
+            </w:r>
+            <w:proofErr w:type="spellEnd"/>
           </w:p>
         </w:tc>
         <w:tc>
@@ -1865,8 +1870,13 @@
           </w:tcPr>
           <w:p>
             <w:r>
-              <w:t>Miguel Gallardo</w:t>
-            </w:r>
+              <w:t xml:space="preserve">Miguel </w:t>
+            </w:r>
+            <w:proofErr w:type="spellStart"/>
+            <w:r>
+              <w:t>Gallardo</w:t>
+            </w:r>
+            <w:proofErr w:type="spellEnd"/>
           </w:p>
         </w:tc>
       </w:tr>
@@ -1932,8 +1942,13 @@
               <w:jc w:val="center"/>
             </w:pPr>
             <w:r>
-              <w:t>Miguel Gallardo</w:t>
-            </w:r>
+              <w:t xml:space="preserve">Miguel </w:t>
+            </w:r>
+            <w:proofErr w:type="spellStart"/>
+            <w:r>
+              <w:t>Gallardo</w:t>
+            </w:r>
+            <w:proofErr w:type="spellEnd"/>
           </w:p>
         </w:tc>
       </w:tr>
@@ -2252,8 +2267,13 @@
           </w:tcPr>
           <w:p>
             <w:r>
-              <w:t>Miguel Gallardo</w:t>
-            </w:r>
+              <w:t xml:space="preserve">Miguel </w:t>
+            </w:r>
+            <w:proofErr w:type="spellStart"/>
+            <w:r>
+              <w:t>Gallardo</w:t>
+            </w:r>
+            <w:proofErr w:type="spellEnd"/>
           </w:p>
         </w:tc>
       </w:tr>
@@ -2316,8 +2336,13 @@
           </w:tcPr>
           <w:p>
             <w:r>
-              <w:t>Miguel Gallardo</w:t>
-            </w:r>
+              <w:t xml:space="preserve">Miguel </w:t>
+            </w:r>
+            <w:proofErr w:type="spellStart"/>
+            <w:r>
+              <w:t>Gallardo</w:t>
+            </w:r>
+            <w:proofErr w:type="spellEnd"/>
           </w:p>
         </w:tc>
       </w:tr>
@@ -2380,8 +2405,13 @@
           </w:tcPr>
           <w:p>
             <w:r>
-              <w:t>Miguel Gallardo</w:t>
-            </w:r>
+              <w:t xml:space="preserve">Miguel </w:t>
+            </w:r>
+            <w:proofErr w:type="spellStart"/>
+            <w:r>
+              <w:t>Gallardo</w:t>
+            </w:r>
+            <w:proofErr w:type="spellEnd"/>
           </w:p>
         </w:tc>
       </w:tr>
@@ -3421,7 +3451,15 @@
         <w:jc w:val="both"/>
       </w:pPr>
       <w:r>
-        <w:t>Creación de un sistema de monitoreo (dashboard)</w:t>
+        <w:t>Creación de un sistema de monitoreo (</w:t>
+      </w:r>
+      <w:proofErr w:type="spellStart"/>
+      <w:r>
+        <w:t>dashboard</w:t>
+      </w:r>
+      <w:proofErr w:type="spellEnd"/>
+      <w:r>
+        <w:t>)</w:t>
       </w:r>
       <w:r>
         <w:t xml:space="preserve"> de datos sobre análisis de métricas de cada área</w:t>
@@ -3651,14 +3689,32 @@
           <w:bCs/>
         </w:rPr>
       </w:pPr>
-      <w:r>
-        <w:rPr>
-          <w:b/>
-          <w:bCs/>
-        </w:rPr>
-        <w:lastRenderedPageBreak/>
-        <w:t>Proceso gráfico</w:t>
-      </w:r>
+      <w:hyperlink r:id="rId6" w:history="1">
+        <w:r>
+          <w:rPr>
+            <w:rStyle w:val="Hyperlink"/>
+            <w:b/>
+            <w:bCs/>
+          </w:rPr>
+          <w:t>Proceso grá</w:t>
+        </w:r>
+        <w:r>
+          <w:rPr>
+            <w:rStyle w:val="Hyperlink"/>
+            <w:b/>
+            <w:bCs/>
+          </w:rPr>
+          <w:t>f</w:t>
+        </w:r>
+        <w:r>
+          <w:rPr>
+            <w:rStyle w:val="Hyperlink"/>
+            <w:b/>
+            <w:bCs/>
+          </w:rPr>
+          <w:t>ico</w:t>
+        </w:r>
+      </w:hyperlink>
     </w:p>
     <w:p>
       <w:pPr>
@@ -3694,7 +3750,7 @@
                     <pic:cNvPicPr/>
                   </pic:nvPicPr>
                   <pic:blipFill rotWithShape="1">
-                    <a:blip r:embed="rId6">
+                    <a:blip r:embed="rId7">
                       <a:extLst>
                         <a:ext uri="{28A0092B-C50C-407E-A947-70E740481C1C}">
                           <a14:useLocalDpi xmlns:a14="http://schemas.microsoft.com/office/drawing/2010/main" val="0"/>
@@ -5968,6 +6024,41 @@
       <w:contextualSpacing/>
     </w:pPr>
   </w:style>
+  <w:style w:type="character" w:styleId="Hyperlink">
+    <w:name w:val="Hyperlink"/>
+    <w:basedOn w:val="DefaultParagraphFont"/>
+    <w:uiPriority w:val="99"/>
+    <w:unhideWhenUsed/>
+    <w:rsid w:val="005243C0"/>
+    <w:rPr>
+      <w:color w:val="0563C1" w:themeColor="hyperlink"/>
+      <w:u w:val="single"/>
+    </w:rPr>
+  </w:style>
+  <w:style w:type="character" w:styleId="UnresolvedMention">
+    <w:name w:val="Unresolved Mention"/>
+    <w:basedOn w:val="DefaultParagraphFont"/>
+    <w:uiPriority w:val="99"/>
+    <w:semiHidden/>
+    <w:unhideWhenUsed/>
+    <w:rsid w:val="005243C0"/>
+    <w:rPr>
+      <w:color w:val="605E5C"/>
+      <w:shd w:val="clear" w:color="auto" w:fill="E1DFDD"/>
+    </w:rPr>
+  </w:style>
+  <w:style w:type="character" w:styleId="FollowedHyperlink">
+    <w:name w:val="FollowedHyperlink"/>
+    <w:basedOn w:val="DefaultParagraphFont"/>
+    <w:uiPriority w:val="99"/>
+    <w:semiHidden/>
+    <w:unhideWhenUsed/>
+    <w:rsid w:val="005243C0"/>
+    <w:rPr>
+      <w:color w:val="954F72" w:themeColor="followedHyperlink"/>
+      <w:u w:val="single"/>
+    </w:rPr>
+  </w:style>
 </w:styles>
 </file>
 

</xml_diff>